<commit_message>
Se quitan las clases Main y EntradaSalida de las tarjetas CRC
</commit_message>
<xml_diff>
--- a/LanzandoCaber/Tarjetas CRC.docx
+++ b/LanzandoCaber/Tarjetas CRC.docx
@@ -344,9 +344,11 @@
                 <w:numId w:val="4"/>
               </w:numPr>
             </w:pPr>
+            <w:proofErr w:type="spellStart"/>
             <w:r>
               <w:t>CriterioDeEvaluacion</w:t>
             </w:r>
+            <w:proofErr w:type="spellEnd"/>
           </w:p>
           <w:p>
             <w:pPr>
@@ -427,8 +429,13 @@
                 <w:numId w:val="5"/>
               </w:numPr>
             </w:pPr>
-            <w:r>
-              <w:t>Setear y obtener el número del participante.</w:t>
+            <w:proofErr w:type="spellStart"/>
+            <w:r>
+              <w:t>Setear</w:t>
+            </w:r>
+            <w:proofErr w:type="spellEnd"/>
+            <w:r>
+              <w:t xml:space="preserve"> y obtener el número del participante.</w:t>
             </w:r>
           </w:p>
           <w:p>
@@ -439,8 +446,13 @@
                 <w:numId w:val="5"/>
               </w:numPr>
             </w:pPr>
-            <w:r>
-              <w:t>Setear y obtener l</w:t>
+            <w:proofErr w:type="spellStart"/>
+            <w:r>
+              <w:t>Setear</w:t>
+            </w:r>
+            <w:proofErr w:type="spellEnd"/>
+            <w:r>
+              <w:t xml:space="preserve"> y obtener l</w:t>
             </w:r>
             <w:r>
               <w:t>os lanzamientos.</w:t>
@@ -532,8 +544,13 @@
                 <w:numId w:val="6"/>
               </w:numPr>
             </w:pPr>
-            <w:r>
-              <w:t>Setear y obtener la distancia y el ángulo del lanzamiento.</w:t>
+            <w:proofErr w:type="spellStart"/>
+            <w:r>
+              <w:t>Setear</w:t>
+            </w:r>
+            <w:proofErr w:type="spellEnd"/>
+            <w:r>
+              <w:t xml:space="preserve"> y obtener la distancia y el ángulo del lanzamiento.</w:t>
             </w:r>
           </w:p>
           <w:p/>
@@ -586,6 +603,7 @@
                 <w:bCs/>
               </w:rPr>
             </w:pPr>
+            <w:proofErr w:type="spellStart"/>
             <w:r>
               <w:rPr>
                 <w:b/>
@@ -593,6 +611,7 @@
               </w:rPr>
               <w:t>CriterioDeEvaluacion</w:t>
             </w:r>
+            <w:proofErr w:type="spellEnd"/>
           </w:p>
         </w:tc>
       </w:tr>
@@ -778,9 +797,11 @@
                 <w:numId w:val="7"/>
               </w:numPr>
             </w:pPr>
+            <w:proofErr w:type="spellStart"/>
             <w:r>
               <w:t>CriterioDeEvaluacion</w:t>
             </w:r>
+            <w:proofErr w:type="spellEnd"/>
           </w:p>
           <w:p>
             <w:pPr>
@@ -882,9 +903,11 @@
                 <w:numId w:val="7"/>
               </w:numPr>
             </w:pPr>
+            <w:proofErr w:type="spellStart"/>
             <w:r>
               <w:t>CriterioDeEvaluacion</w:t>
             </w:r>
+            <w:proofErr w:type="spellEnd"/>
           </w:p>
           <w:p>
             <w:pPr>
@@ -898,259 +921,6 @@
               <w:t>Lanzamiento</w:t>
             </w:r>
           </w:p>
-        </w:tc>
-      </w:tr>
-    </w:tbl>
-    <w:tbl>
-      <w:tblPr>
-        <w:tblStyle w:val="Tablaconcuadrcula"/>
-        <w:tblpPr w:leftFromText="141" w:rightFromText="141" w:vertAnchor="text" w:horzAnchor="margin" w:tblpY="390"/>
-        <w:tblW w:w="0" w:type="auto"/>
-        <w:tblLook w:val="04A0" w:firstRow="1" w:lastRow="0" w:firstColumn="1" w:lastColumn="0" w:noHBand="0" w:noVBand="1"/>
-      </w:tblPr>
-      <w:tblGrid>
-        <w:gridCol w:w="4247"/>
-        <w:gridCol w:w="4247"/>
-      </w:tblGrid>
-      <w:tr>
-        <w:tc>
-          <w:tcPr>
-            <w:tcW w:w="8494" w:type="dxa"/>
-            <w:gridSpan w:val="2"/>
-            <w:shd w:val="clear" w:color="auto" w:fill="8EAADB" w:themeFill="accent1" w:themeFillTint="99"/>
-          </w:tcPr>
-          <w:p>
-            <w:pPr>
-              <w:jc w:val="center"/>
-              <w:rPr>
-                <w:b/>
-                <w:bCs/>
-              </w:rPr>
-            </w:pPr>
-            <w:r>
-              <w:rPr>
-                <w:b/>
-                <w:bCs/>
-              </w:rPr>
-              <w:t>EntradaSalida</w:t>
-            </w:r>
-          </w:p>
-        </w:tc>
-      </w:tr>
-      <w:tr>
-        <w:tc>
-          <w:tcPr>
-            <w:tcW w:w="4247" w:type="dxa"/>
-            <w:shd w:val="clear" w:color="auto" w:fill="D9E2F3" w:themeFill="accent1" w:themeFillTint="33"/>
-          </w:tcPr>
-          <w:p>
-            <w:pPr>
-              <w:pStyle w:val="Prrafodelista"/>
-              <w:numPr>
-                <w:ilvl w:val="0"/>
-                <w:numId w:val="1"/>
-              </w:numPr>
-            </w:pPr>
-            <w:r>
-              <w:t xml:space="preserve">Manejar la </w:t>
-            </w:r>
-            <w:r>
-              <w:t xml:space="preserve">lectura </w:t>
-            </w:r>
-            <w:r>
-              <w:t xml:space="preserve">de </w:t>
-            </w:r>
-            <w:r>
-              <w:t>los archivos de datos generando una lista de participantes</w:t>
-            </w:r>
-            <w:r>
-              <w:t>.</w:t>
-            </w:r>
-          </w:p>
-          <w:p>
-            <w:pPr>
-              <w:pStyle w:val="Prrafodelista"/>
-              <w:numPr>
-                <w:ilvl w:val="0"/>
-                <w:numId w:val="1"/>
-              </w:numPr>
-            </w:pPr>
-            <w:r>
-              <w:t>Escribe el archivo de salida con los podios.</w:t>
-            </w:r>
-          </w:p>
-          <w:p/>
-          <w:p/>
-        </w:tc>
-        <w:tc>
-          <w:tcPr>
-            <w:tcW w:w="4247" w:type="dxa"/>
-            <w:shd w:val="clear" w:color="auto" w:fill="D9E2F3" w:themeFill="accent1" w:themeFillTint="33"/>
-          </w:tcPr>
-          <w:p>
-            <w:pPr>
-              <w:pStyle w:val="Prrafodelista"/>
-              <w:numPr>
-                <w:ilvl w:val="0"/>
-                <w:numId w:val="1"/>
-              </w:numPr>
-            </w:pPr>
-            <w:r>
-              <w:t>Participante</w:t>
-            </w:r>
-          </w:p>
-          <w:p>
-            <w:pPr>
-              <w:pStyle w:val="Prrafodelista"/>
-              <w:numPr>
-                <w:ilvl w:val="0"/>
-                <w:numId w:val="1"/>
-              </w:numPr>
-            </w:pPr>
-            <w:r>
-              <w:t>Lanzamiento</w:t>
-            </w:r>
-          </w:p>
-          <w:p>
-            <w:pPr>
-              <w:pStyle w:val="Prrafodelista"/>
-              <w:numPr>
-                <w:ilvl w:val="0"/>
-                <w:numId w:val="1"/>
-              </w:numPr>
-            </w:pPr>
-            <w:r>
-              <w:t>Podio</w:t>
-            </w:r>
-          </w:p>
-          <w:p>
-            <w:pPr>
-              <w:pStyle w:val="Prrafodelista"/>
-              <w:numPr>
-                <w:ilvl w:val="0"/>
-                <w:numId w:val="1"/>
-              </w:numPr>
-            </w:pPr>
-            <w:r>
-              <w:t>Torneo</w:t>
-            </w:r>
-          </w:p>
-          <w:p/>
-        </w:tc>
-      </w:tr>
-    </w:tbl>
-    <w:p/>
-    <w:p/>
-    <w:tbl>
-      <w:tblPr>
-        <w:tblStyle w:val="Tablaconcuadrcula"/>
-        <w:tblpPr w:leftFromText="141" w:rightFromText="141" w:vertAnchor="text" w:horzAnchor="margin" w:tblpY="78"/>
-        <w:tblW w:w="0" w:type="auto"/>
-        <w:tblLook w:val="04A0" w:firstRow="1" w:lastRow="0" w:firstColumn="1" w:lastColumn="0" w:noHBand="0" w:noVBand="1"/>
-      </w:tblPr>
-      <w:tblGrid>
-        <w:gridCol w:w="4247"/>
-        <w:gridCol w:w="4247"/>
-      </w:tblGrid>
-      <w:tr>
-        <w:tc>
-          <w:tcPr>
-            <w:tcW w:w="8494" w:type="dxa"/>
-            <w:gridSpan w:val="2"/>
-            <w:shd w:val="clear" w:color="auto" w:fill="8EAADB" w:themeFill="accent1" w:themeFillTint="99"/>
-          </w:tcPr>
-          <w:p>
-            <w:pPr>
-              <w:jc w:val="center"/>
-              <w:rPr>
-                <w:b/>
-                <w:bCs/>
-              </w:rPr>
-            </w:pPr>
-            <w:r>
-              <w:rPr>
-                <w:b/>
-                <w:bCs/>
-              </w:rPr>
-              <w:t>Main</w:t>
-            </w:r>
-          </w:p>
-        </w:tc>
-      </w:tr>
-      <w:tr>
-        <w:tc>
-          <w:tcPr>
-            <w:tcW w:w="4247" w:type="dxa"/>
-            <w:shd w:val="clear" w:color="auto" w:fill="D9E2F3" w:themeFill="accent1" w:themeFillTint="33"/>
-          </w:tcPr>
-          <w:p>
-            <w:pPr>
-              <w:pStyle w:val="Prrafodelista"/>
-              <w:numPr>
-                <w:ilvl w:val="0"/>
-                <w:numId w:val="1"/>
-              </w:numPr>
-            </w:pPr>
-            <w:r>
-              <w:t>Define los nombres de los archivos de entrada y salida.</w:t>
-            </w:r>
-          </w:p>
-          <w:p>
-            <w:pPr>
-              <w:pStyle w:val="Prrafodelista"/>
-              <w:numPr>
-                <w:ilvl w:val="0"/>
-                <w:numId w:val="1"/>
-              </w:numPr>
-            </w:pPr>
-            <w:r>
-              <w:t>Crea el torneo con la lista de participantes que devuelve la EntradaSalida.</w:t>
-            </w:r>
-          </w:p>
-          <w:p>
-            <w:pPr>
-              <w:pStyle w:val="Prrafodelista"/>
-              <w:numPr>
-                <w:ilvl w:val="0"/>
-                <w:numId w:val="1"/>
-              </w:numPr>
-            </w:pPr>
-            <w:r>
-              <w:t>Genera el archivo de salida.</w:t>
-            </w:r>
-          </w:p>
-          <w:p/>
-        </w:tc>
-        <w:tc>
-          <w:tcPr>
-            <w:tcW w:w="4247" w:type="dxa"/>
-            <w:shd w:val="clear" w:color="auto" w:fill="D9E2F3" w:themeFill="accent1" w:themeFillTint="33"/>
-          </w:tcPr>
-          <w:p>
-            <w:pPr>
-              <w:pStyle w:val="Prrafodelista"/>
-              <w:numPr>
-                <w:ilvl w:val="0"/>
-                <w:numId w:val="1"/>
-              </w:numPr>
-            </w:pPr>
-            <w:r>
-              <w:t>Participante</w:t>
-            </w:r>
-          </w:p>
-          <w:p>
-            <w:pPr>
-              <w:pStyle w:val="Prrafodelista"/>
-              <w:numPr>
-                <w:ilvl w:val="0"/>
-                <w:numId w:val="1"/>
-              </w:numPr>
-            </w:pPr>
-            <w:r>
-              <w:t>Torneo</w:t>
-            </w:r>
-          </w:p>
-          <w:p/>
         </w:tc>
       </w:tr>
     </w:tbl>

</xml_diff>

<commit_message>
Re-organizacion de paquetes Se agrega Test
</commit_message>
<xml_diff>
--- a/LanzandoCaber/Tarjetas CRC.docx
+++ b/LanzandoCaber/Tarjetas CRC.docx
@@ -165,7 +165,13 @@
               </w:numPr>
             </w:pPr>
             <w:r>
-              <w:t xml:space="preserve">Determinar las posiciones del podio, entre ellas la del ganador del mismo. </w:t>
+              <w:t xml:space="preserve">Determinar las posiciones del podio, entre ellas la del ganador </w:t>
+            </w:r>
+            <w:r>
+              <w:t>de este</w:t>
+            </w:r>
+            <w:r>
+              <w:t xml:space="preserve">. </w:t>
             </w:r>
             <w:r>
               <w:t xml:space="preserve">Utilizando los criterios del </w:t>
@@ -344,11 +350,9 @@
                 <w:numId w:val="4"/>
               </w:numPr>
             </w:pPr>
-            <w:proofErr w:type="spellStart"/>
             <w:r>
               <w:t>CriterioDeEvaluacion</w:t>
             </w:r>
-            <w:proofErr w:type="spellEnd"/>
           </w:p>
           <w:p>
             <w:pPr>
@@ -429,13 +433,8 @@
                 <w:numId w:val="5"/>
               </w:numPr>
             </w:pPr>
-            <w:proofErr w:type="spellStart"/>
-            <w:r>
-              <w:t>Setear</w:t>
-            </w:r>
-            <w:proofErr w:type="spellEnd"/>
-            <w:r>
-              <w:t xml:space="preserve"> y obtener el número del participante.</w:t>
+            <w:r>
+              <w:t>Setear y obtener el número del participante.</w:t>
             </w:r>
           </w:p>
           <w:p>
@@ -446,13 +445,8 @@
                 <w:numId w:val="5"/>
               </w:numPr>
             </w:pPr>
-            <w:proofErr w:type="spellStart"/>
-            <w:r>
-              <w:t>Setear</w:t>
-            </w:r>
-            <w:proofErr w:type="spellEnd"/>
-            <w:r>
-              <w:t xml:space="preserve"> y obtener l</w:t>
+            <w:r>
+              <w:t>Setear y obtener l</w:t>
             </w:r>
             <w:r>
               <w:t>os lanzamientos.</w:t>
@@ -544,13 +538,8 @@
                 <w:numId w:val="6"/>
               </w:numPr>
             </w:pPr>
-            <w:proofErr w:type="spellStart"/>
-            <w:r>
-              <w:t>Setear</w:t>
-            </w:r>
-            <w:proofErr w:type="spellEnd"/>
-            <w:r>
-              <w:t xml:space="preserve"> y obtener la distancia y el ángulo del lanzamiento.</w:t>
+            <w:r>
+              <w:t>Setear y obtener la distancia y el ángulo del lanzamiento.</w:t>
             </w:r>
           </w:p>
           <w:p/>
@@ -603,7 +592,6 @@
                 <w:bCs/>
               </w:rPr>
             </w:pPr>
-            <w:proofErr w:type="spellStart"/>
             <w:r>
               <w:rPr>
                 <w:b/>
@@ -611,7 +599,6 @@
               </w:rPr>
               <w:t>CriterioDeEvaluacion</w:t>
             </w:r>
-            <w:proofErr w:type="spellEnd"/>
           </w:p>
         </w:tc>
       </w:tr>
@@ -797,11 +784,9 @@
                 <w:numId w:val="7"/>
               </w:numPr>
             </w:pPr>
-            <w:proofErr w:type="spellStart"/>
             <w:r>
               <w:t>CriterioDeEvaluacion</w:t>
             </w:r>
-            <w:proofErr w:type="spellEnd"/>
           </w:p>
           <w:p>
             <w:pPr>
@@ -903,11 +888,9 @@
                 <w:numId w:val="7"/>
               </w:numPr>
             </w:pPr>
-            <w:proofErr w:type="spellStart"/>
             <w:r>
               <w:t>CriterioDeEvaluacion</w:t>
             </w:r>
-            <w:proofErr w:type="spellEnd"/>
           </w:p>
           <w:p>
             <w:pPr>

</xml_diff>